<commit_message>
updating code in a rather messy manner
</commit_message>
<xml_diff>
--- a/reports/template_doc.docx
+++ b/reports/template_doc.docx
@@ -637,7 +637,11 @@
         <w:t xml:space="preserve"> may be estimable using as-yet-unexposed areas as controls.</w:t>
       </w:r>
       <w:r>
-        <w:t xml:space="preserve"> Natural experimental methods divide populations into exposed and unexposed comparison groups using events outside of the control of the </w:t>
+        <w:t xml:space="preserve"> Natural experimental methods divide populations into exposed and unexposed comparison groups </w:t>
+      </w:r>
+      <w:r>
+        <w:lastRenderedPageBreak/>
+        <w:t xml:space="preserve">using events outside of the control of the </w:t>
       </w:r>
       <w:r>
         <w:t xml:space="preserve">researcher </w:t>
@@ -677,11 +681,7 @@
         <w:t>.</w:t>
       </w:r>
       <w:r>
-        <w:t xml:space="preserve"> Using the planned </w:t>
-      </w:r>
-      <w:r>
-        <w:lastRenderedPageBreak/>
-        <w:t xml:space="preserve">UC ‘natural migration’ rollout timetable, </w:t>
+        <w:t xml:space="preserve"> Using the planned UC ‘natural migration’ rollout timetable, </w:t>
       </w:r>
       <w:r>
         <w:t>potential benefit claimants</w:t>
@@ -918,6 +918,7 @@
         <w:pStyle w:val="Heading2"/>
       </w:pPr>
       <w:r>
+        <w:lastRenderedPageBreak/>
         <w:t>Protocol</w:t>
       </w:r>
     </w:p>
@@ -1319,6 +1320,7 @@
         <w:pStyle w:val="Heading2"/>
       </w:pPr>
       <w:r>
+        <w:lastRenderedPageBreak/>
         <w:t>Determining the affected population</w:t>
       </w:r>
     </w:p>
@@ -1537,6 +1539,7 @@
         <w:pStyle w:val="Heading2"/>
       </w:pPr>
       <w:r>
+        <w:lastRenderedPageBreak/>
         <w:t>Exposure</w:t>
       </w:r>
     </w:p>
@@ -1936,6 +1939,7 @@
               <w:pStyle w:val="Body"/>
             </w:pPr>
             <w:r>
+              <w:lastRenderedPageBreak/>
               <w:t>Life Satisfaction</w:t>
             </w:r>
           </w:p>
@@ -2230,11 +2234,21 @@
       <w:r>
         <w:t xml:space="preserve">Table </w:t>
       </w:r>
-      <w:fldSimple w:instr=" SEQ Table \* ARABIC ">
-        <w:r>
-          <w:t>1</w:t>
-        </w:r>
-      </w:fldSimple>
+      <w:r>
+        <w:fldChar w:fldCharType="begin"/>
+      </w:r>
+      <w:r>
+        <w:instrText xml:space="preserve"> SEQ Table \* ARABIC </w:instrText>
+      </w:r>
+      <w:r>
+        <w:fldChar w:fldCharType="separate"/>
+      </w:r>
+      <w:r>
+        <w:t>1</w:t>
+      </w:r>
+      <w:r>
+        <w:fldChar w:fldCharType="end"/>
+      </w:r>
       <w:bookmarkEnd w:id="3"/>
       <w:r>
         <w:t xml:space="preserve"> – The four questions recording subjective wellbeing, recorded in the Annual Population Survey in data collected from April 2011. </w:t>
@@ -2301,6 +2315,7 @@
         <w:pStyle w:val="Heading2"/>
       </w:pPr>
       <w:r>
+        <w:lastRenderedPageBreak/>
         <w:t>Statistical analysis</w:t>
       </w:r>
     </w:p>
@@ -2642,6 +2657,7 @@
         <w:rPr>
           <w:lang w:eastAsia="ko-KR"/>
         </w:rPr>
+        <w:lastRenderedPageBreak/>
         <w:t>References</w:t>
       </w:r>
     </w:p>
@@ -2651,7 +2667,7 @@
         <w:autoSpaceDE w:val="0"/>
         <w:autoSpaceDN w:val="0"/>
         <w:adjustRightInd w:val="0"/>
-        <w:spacing w:after="240" w:line="360" w:lineRule="auto"/>
+        <w:spacing w:after="240"/>
         <w:rPr>
           <w:rFonts w:cs="Arial"/>
           <w:noProof/>
@@ -2727,7 +2743,7 @@
         <w:autoSpaceDE w:val="0"/>
         <w:autoSpaceDN w:val="0"/>
         <w:adjustRightInd w:val="0"/>
-        <w:spacing w:after="240" w:line="360" w:lineRule="auto"/>
+        <w:spacing w:after="240"/>
         <w:rPr>
           <w:rFonts w:cs="Arial"/>
           <w:noProof/>
@@ -2767,7 +2783,7 @@
         <w:autoSpaceDE w:val="0"/>
         <w:autoSpaceDN w:val="0"/>
         <w:adjustRightInd w:val="0"/>
-        <w:spacing w:after="240" w:line="360" w:lineRule="auto"/>
+        <w:spacing w:after="240"/>
         <w:rPr>
           <w:rFonts w:cs="Arial"/>
           <w:noProof/>
@@ -2807,7 +2823,7 @@
         <w:autoSpaceDE w:val="0"/>
         <w:autoSpaceDN w:val="0"/>
         <w:adjustRightInd w:val="0"/>
-        <w:spacing w:after="240" w:line="360" w:lineRule="auto"/>
+        <w:spacing w:after="240"/>
         <w:rPr>
           <w:rFonts w:cs="Arial"/>
           <w:noProof/>
@@ -2847,7 +2863,7 @@
         <w:autoSpaceDE w:val="0"/>
         <w:autoSpaceDN w:val="0"/>
         <w:adjustRightInd w:val="0"/>
-        <w:spacing w:after="240" w:line="360" w:lineRule="auto"/>
+        <w:spacing w:after="240"/>
         <w:rPr>
           <w:rFonts w:cs="Arial"/>
           <w:noProof/>
@@ -2887,7 +2903,7 @@
         <w:autoSpaceDE w:val="0"/>
         <w:autoSpaceDN w:val="0"/>
         <w:adjustRightInd w:val="0"/>
-        <w:spacing w:after="240" w:line="360" w:lineRule="auto"/>
+        <w:spacing w:after="240"/>
         <w:rPr>
           <w:rFonts w:cs="Arial"/>
           <w:noProof/>
@@ -2945,7 +2961,7 @@
         <w:autoSpaceDE w:val="0"/>
         <w:autoSpaceDN w:val="0"/>
         <w:adjustRightInd w:val="0"/>
-        <w:spacing w:after="240" w:line="360" w:lineRule="auto"/>
+        <w:spacing w:after="240"/>
         <w:rPr>
           <w:rFonts w:cs="Arial"/>
           <w:noProof/>
@@ -3003,7 +3019,7 @@
         <w:autoSpaceDE w:val="0"/>
         <w:autoSpaceDN w:val="0"/>
         <w:adjustRightInd w:val="0"/>
-        <w:spacing w:after="240" w:line="360" w:lineRule="auto"/>
+        <w:spacing w:after="240"/>
         <w:rPr>
           <w:rFonts w:cs="Arial"/>
           <w:noProof/>
@@ -3061,7 +3077,7 @@
         <w:autoSpaceDE w:val="0"/>
         <w:autoSpaceDN w:val="0"/>
         <w:adjustRightInd w:val="0"/>
-        <w:spacing w:after="240" w:line="360" w:lineRule="auto"/>
+        <w:spacing w:after="240"/>
         <w:rPr>
           <w:rFonts w:cs="Arial"/>
           <w:noProof/>
@@ -3119,7 +3135,7 @@
         <w:autoSpaceDE w:val="0"/>
         <w:autoSpaceDN w:val="0"/>
         <w:adjustRightInd w:val="0"/>
-        <w:spacing w:after="240" w:line="360" w:lineRule="auto"/>
+        <w:spacing w:after="240"/>
         <w:rPr>
           <w:rFonts w:cs="Arial"/>
           <w:noProof/>
@@ -3150,7 +3166,16 @@
           <w:noProof/>
           <w:szCs w:val="24"/>
         </w:rPr>
-        <w:t>. Available at: https://www.gov.uk/government/publications/universal-credit-full-service-claimant-survey (Accessed: 13 December 2022).</w:t>
+        <w:t xml:space="preserve">. Available </w:t>
+      </w:r>
+      <w:r>
+        <w:rPr>
+          <w:rFonts w:cs="Arial"/>
+          <w:noProof/>
+          <w:szCs w:val="24"/>
+        </w:rPr>
+        <w:lastRenderedPageBreak/>
+        <w:t>at: https://www.gov.uk/government/publications/universal-credit-full-service-claimant-survey (Accessed: 13 December 2022).</w:t>
       </w:r>
     </w:p>
     <w:p>
@@ -3159,7 +3184,7 @@
         <w:autoSpaceDE w:val="0"/>
         <w:autoSpaceDN w:val="0"/>
         <w:adjustRightInd w:val="0"/>
-        <w:spacing w:after="240" w:line="360" w:lineRule="auto"/>
+        <w:spacing w:after="240"/>
         <w:rPr>
           <w:rFonts w:cs="Arial"/>
           <w:noProof/>
@@ -3199,7 +3224,7 @@
         <w:autoSpaceDE w:val="0"/>
         <w:autoSpaceDN w:val="0"/>
         <w:adjustRightInd w:val="0"/>
-        <w:spacing w:after="240" w:line="360" w:lineRule="auto"/>
+        <w:spacing w:after="240"/>
         <w:rPr>
           <w:rFonts w:cs="Arial"/>
           <w:noProof/>
@@ -3239,7 +3264,7 @@
         <w:autoSpaceDE w:val="0"/>
         <w:autoSpaceDN w:val="0"/>
         <w:adjustRightInd w:val="0"/>
-        <w:spacing w:after="240" w:line="360" w:lineRule="auto"/>
+        <w:spacing w:after="240"/>
         <w:rPr>
           <w:rFonts w:cs="Arial"/>
           <w:noProof/>
@@ -3297,7 +3322,7 @@
         <w:autoSpaceDE w:val="0"/>
         <w:autoSpaceDN w:val="0"/>
         <w:adjustRightInd w:val="0"/>
-        <w:spacing w:after="240" w:line="360" w:lineRule="auto"/>
+        <w:spacing w:after="240"/>
         <w:rPr>
           <w:rFonts w:cs="Arial"/>
           <w:noProof/>
@@ -3337,7 +3362,7 @@
         <w:autoSpaceDE w:val="0"/>
         <w:autoSpaceDN w:val="0"/>
         <w:adjustRightInd w:val="0"/>
-        <w:spacing w:after="240" w:line="360" w:lineRule="auto"/>
+        <w:spacing w:after="240"/>
         <w:rPr>
           <w:rFonts w:cs="Arial"/>
           <w:noProof/>
@@ -3377,7 +3402,7 @@
         <w:autoSpaceDE w:val="0"/>
         <w:autoSpaceDN w:val="0"/>
         <w:adjustRightInd w:val="0"/>
-        <w:spacing w:after="240" w:line="360" w:lineRule="auto"/>
+        <w:spacing w:after="240"/>
         <w:rPr>
           <w:rFonts w:cs="Arial"/>
           <w:noProof/>
@@ -3417,7 +3442,7 @@
         <w:autoSpaceDE w:val="0"/>
         <w:autoSpaceDN w:val="0"/>
         <w:adjustRightInd w:val="0"/>
-        <w:spacing w:after="240" w:line="360" w:lineRule="auto"/>
+        <w:spacing w:after="240"/>
         <w:rPr>
           <w:rFonts w:cs="Arial"/>
           <w:noProof/>
@@ -3457,7 +3482,7 @@
         <w:autoSpaceDE w:val="0"/>
         <w:autoSpaceDN w:val="0"/>
         <w:adjustRightInd w:val="0"/>
-        <w:spacing w:after="240" w:line="360" w:lineRule="auto"/>
+        <w:spacing w:after="240"/>
         <w:rPr>
           <w:rFonts w:cs="Arial"/>
           <w:noProof/>
@@ -3515,7 +3540,7 @@
         <w:autoSpaceDE w:val="0"/>
         <w:autoSpaceDN w:val="0"/>
         <w:adjustRightInd w:val="0"/>
-        <w:spacing w:after="240" w:line="360" w:lineRule="auto"/>
+        <w:spacing w:after="240"/>
         <w:rPr>
           <w:rFonts w:cs="Arial"/>
           <w:noProof/>
@@ -3546,7 +3571,16 @@
           <w:noProof/>
           <w:szCs w:val="24"/>
         </w:rPr>
-        <w:t>. London. Available at: https://www.nao.org.uk/wp-content/uploads/2018/06/Rolling-out-Universal-Credit.pdf (Accessed: 17 August 2021).</w:t>
+        <w:t xml:space="preserve">. London. Available at: </w:t>
+      </w:r>
+      <w:r>
+        <w:rPr>
+          <w:rFonts w:cs="Arial"/>
+          <w:noProof/>
+          <w:szCs w:val="24"/>
+        </w:rPr>
+        <w:lastRenderedPageBreak/>
+        <w:t>https://www.nao.org.uk/wp-content/uploads/2018/06/Rolling-out-Universal-Credit.pdf (Accessed: 17 August 2021).</w:t>
       </w:r>
     </w:p>
     <w:p>
@@ -3555,7 +3589,7 @@
         <w:autoSpaceDE w:val="0"/>
         <w:autoSpaceDN w:val="0"/>
         <w:adjustRightInd w:val="0"/>
-        <w:spacing w:after="240" w:line="360" w:lineRule="auto"/>
+        <w:spacing w:after="240"/>
         <w:rPr>
           <w:rFonts w:cs="Arial"/>
           <w:noProof/>
@@ -3595,7 +3629,7 @@
         <w:autoSpaceDE w:val="0"/>
         <w:autoSpaceDN w:val="0"/>
         <w:adjustRightInd w:val="0"/>
-        <w:spacing w:after="240" w:line="360" w:lineRule="auto"/>
+        <w:spacing w:after="240"/>
         <w:rPr>
           <w:rFonts w:cs="Arial"/>
           <w:noProof/>
@@ -3635,7 +3669,7 @@
         <w:autoSpaceDE w:val="0"/>
         <w:autoSpaceDN w:val="0"/>
         <w:adjustRightInd w:val="0"/>
-        <w:spacing w:after="240" w:line="360" w:lineRule="auto"/>
+        <w:spacing w:after="240"/>
         <w:rPr>
           <w:rFonts w:cs="Arial"/>
           <w:noProof/>
@@ -3657,7 +3691,7 @@
         <w:autoSpaceDE w:val="0"/>
         <w:autoSpaceDN w:val="0"/>
         <w:adjustRightInd w:val="0"/>
-        <w:spacing w:after="240" w:line="360" w:lineRule="auto"/>
+        <w:spacing w:after="240"/>
         <w:rPr>
           <w:rFonts w:cs="Arial"/>
           <w:noProof/>
@@ -3715,7 +3749,7 @@
         <w:autoSpaceDE w:val="0"/>
         <w:autoSpaceDN w:val="0"/>
         <w:adjustRightInd w:val="0"/>
-        <w:spacing w:after="240" w:line="360" w:lineRule="auto"/>
+        <w:spacing w:after="240"/>
         <w:rPr>
           <w:rFonts w:cs="Arial"/>
           <w:noProof/>
@@ -3755,7 +3789,7 @@
         <w:autoSpaceDE w:val="0"/>
         <w:autoSpaceDN w:val="0"/>
         <w:adjustRightInd w:val="0"/>
-        <w:spacing w:after="240" w:line="360" w:lineRule="auto"/>
+        <w:spacing w:after="240"/>
         <w:rPr>
           <w:rFonts w:cs="Arial"/>
           <w:noProof/>
@@ -5402,7 +5436,10 @@
   <w:style w:type="paragraph" w:default="1" w:styleId="Normal">
     <w:name w:val="Normal"/>
     <w:qFormat/>
-    <w:rsid w:val="00EF1E43"/>
+    <w:rsid w:val="001D388D"/>
+    <w:pPr>
+      <w:spacing w:line="360" w:lineRule="auto"/>
+    </w:pPr>
     <w:rPr>
       <w:rFonts w:ascii="Arial" w:hAnsi="Arial"/>
       <w:kern w:val="0"/>
@@ -5417,7 +5454,7 @@
     <w:link w:val="Heading1Char"/>
     <w:uiPriority w:val="2"/>
     <w:qFormat/>
-    <w:rsid w:val="00EF1E43"/>
+    <w:rsid w:val="001D388D"/>
     <w:pPr>
       <w:keepNext/>
       <w:keepLines/>
@@ -5438,11 +5475,11 @@
     <w:link w:val="Heading2Char"/>
     <w:uiPriority w:val="3"/>
     <w:qFormat/>
-    <w:rsid w:val="00EF1E43"/>
+    <w:rsid w:val="001D388D"/>
     <w:pPr>
       <w:keepNext/>
       <w:keepLines/>
-      <w:spacing w:before="120" w:after="120" w:line="360" w:lineRule="auto"/>
+      <w:spacing w:before="120" w:after="120"/>
       <w:outlineLvl w:val="1"/>
     </w:pPr>
     <w:rPr>
@@ -5459,11 +5496,11 @@
     <w:link w:val="Heading3Char"/>
     <w:uiPriority w:val="4"/>
     <w:qFormat/>
-    <w:rsid w:val="00EF1E43"/>
+    <w:rsid w:val="001D388D"/>
     <w:pPr>
       <w:keepNext/>
       <w:keepLines/>
-      <w:spacing w:before="120" w:after="120" w:line="360" w:lineRule="auto"/>
+      <w:spacing w:before="120" w:after="120"/>
       <w:outlineLvl w:val="2"/>
     </w:pPr>
     <w:rPr>
@@ -5481,7 +5518,7 @@
     <w:uiPriority w:val="5"/>
     <w:unhideWhenUsed/>
     <w:qFormat/>
-    <w:rsid w:val="00EF1E43"/>
+    <w:rsid w:val="001D388D"/>
     <w:pPr>
       <w:keepNext/>
       <w:keepLines/>
@@ -5502,7 +5539,7 @@
     <w:uiPriority w:val="9"/>
     <w:unhideWhenUsed/>
     <w:qFormat/>
-    <w:rsid w:val="00EF1E43"/>
+    <w:rsid w:val="001D388D"/>
     <w:pPr>
       <w:keepNext/>
       <w:keepLines/>
@@ -5523,7 +5560,7 @@
     <w:semiHidden/>
     <w:unhideWhenUsed/>
     <w:qFormat/>
-    <w:rsid w:val="00EF1E43"/>
+    <w:rsid w:val="001D388D"/>
     <w:pPr>
       <w:keepNext/>
       <w:keepLines/>
@@ -5548,7 +5585,7 @@
     <w:semiHidden/>
     <w:unhideWhenUsed/>
     <w:qFormat/>
-    <w:rsid w:val="00EF1E43"/>
+    <w:rsid w:val="001D388D"/>
     <w:pPr>
       <w:keepNext/>
       <w:keepLines/>
@@ -5575,7 +5612,7 @@
     <w:semiHidden/>
     <w:unhideWhenUsed/>
     <w:qFormat/>
-    <w:rsid w:val="00EF1E43"/>
+    <w:rsid w:val="001D388D"/>
     <w:pPr>
       <w:keepNext/>
       <w:keepLines/>
@@ -5602,7 +5639,7 @@
     <w:semiHidden/>
     <w:unhideWhenUsed/>
     <w:qFormat/>
-    <w:rsid w:val="00EF1E43"/>
+    <w:rsid w:val="001D388D"/>
     <w:pPr>
       <w:keepNext/>
       <w:keepLines/>
@@ -5627,7 +5664,7 @@
     <w:uiPriority w:val="1"/>
     <w:semiHidden/>
     <w:unhideWhenUsed/>
-    <w:rsid w:val="00EF1E43"/>
+    <w:rsid w:val="001D388D"/>
   </w:style>
   <w:style w:type="table" w:default="1" w:styleId="TableNormal">
     <w:name w:val="Normal Table"/>
@@ -5649,7 +5686,7 @@
     <w:uiPriority w:val="99"/>
     <w:semiHidden/>
     <w:unhideWhenUsed/>
-    <w:rsid w:val="00EF1E43"/>
+    <w:rsid w:val="001D388D"/>
   </w:style>
   <w:style w:type="paragraph" w:styleId="Title">
     <w:name w:val="Title"/>
@@ -5658,7 +5695,7 @@
     <w:link w:val="TitleChar"/>
     <w:uiPriority w:val="4"/>
     <w:qFormat/>
-    <w:rsid w:val="00EF1E43"/>
+    <w:rsid w:val="001D388D"/>
     <w:pPr>
       <w:spacing w:after="360" w:line="240" w:lineRule="auto"/>
       <w:contextualSpacing/>
@@ -5677,7 +5714,7 @@
     <w:basedOn w:val="DefaultParagraphFont"/>
     <w:link w:val="Title"/>
     <w:uiPriority w:val="4"/>
-    <w:rsid w:val="00EF1E43"/>
+    <w:rsid w:val="001D388D"/>
     <w:rPr>
       <w:rFonts w:ascii="Arial" w:eastAsiaTheme="majorEastAsia" w:hAnsi="Arial" w:cstheme="majorBidi"/>
       <w:b/>
@@ -5692,7 +5729,7 @@
     <w:name w:val="No Spacing"/>
     <w:uiPriority w:val="1"/>
     <w:qFormat/>
-    <w:rsid w:val="00EF1E43"/>
+    <w:rsid w:val="001D388D"/>
     <w:pPr>
       <w:spacing w:after="0" w:line="240" w:lineRule="auto"/>
     </w:pPr>
@@ -5706,7 +5743,7 @@
     <w:basedOn w:val="DefaultParagraphFont"/>
     <w:link w:val="Heading1"/>
     <w:uiPriority w:val="2"/>
-    <w:rsid w:val="00EF1E43"/>
+    <w:rsid w:val="001D388D"/>
     <w:rPr>
       <w:rFonts w:ascii="Arial" w:eastAsiaTheme="majorEastAsia" w:hAnsi="Arial" w:cstheme="majorBidi"/>
       <w:b/>
@@ -5721,7 +5758,7 @@
     <w:basedOn w:val="DefaultParagraphFont"/>
     <w:link w:val="Heading2"/>
     <w:uiPriority w:val="3"/>
-    <w:rsid w:val="00EF1E43"/>
+    <w:rsid w:val="001D388D"/>
     <w:rPr>
       <w:rFonts w:ascii="Arial" w:eastAsiaTheme="majorEastAsia" w:hAnsi="Arial" w:cstheme="majorBidi"/>
       <w:b/>
@@ -5736,7 +5773,7 @@
     <w:basedOn w:val="DefaultParagraphFont"/>
     <w:link w:val="Heading3"/>
     <w:uiPriority w:val="4"/>
-    <w:rsid w:val="00EF1E43"/>
+    <w:rsid w:val="001D388D"/>
     <w:rPr>
       <w:rFonts w:ascii="Arial" w:eastAsiaTheme="majorEastAsia" w:hAnsi="Arial" w:cstheme="majorBidi"/>
       <w:b/>
@@ -5752,7 +5789,7 @@
     <w:next w:val="Caption2"/>
     <w:uiPriority w:val="7"/>
     <w:qFormat/>
-    <w:rsid w:val="00EF1E43"/>
+    <w:rsid w:val="001D388D"/>
     <w:pPr>
       <w:spacing w:before="120" w:after="0" w:line="240" w:lineRule="auto"/>
     </w:pPr>
@@ -5768,7 +5805,7 @@
     <w:basedOn w:val="Caption"/>
     <w:uiPriority w:val="7"/>
     <w:qFormat/>
-    <w:rsid w:val="00EF1E43"/>
+    <w:rsid w:val="001D388D"/>
     <w:pPr>
       <w:spacing w:before="0" w:after="360"/>
     </w:pPr>
@@ -5782,7 +5819,7 @@
     <w:next w:val="Body"/>
     <w:uiPriority w:val="8"/>
     <w:qFormat/>
-    <w:rsid w:val="00EF1E43"/>
+    <w:rsid w:val="001D388D"/>
     <w:pPr>
       <w:spacing w:before="0" w:after="160"/>
     </w:pPr>
@@ -5795,7 +5832,7 @@
     <w:basedOn w:val="DefaultParagraphFont"/>
     <w:link w:val="Heading4"/>
     <w:uiPriority w:val="5"/>
-    <w:rsid w:val="00EF1E43"/>
+    <w:rsid w:val="001D388D"/>
     <w:rPr>
       <w:rFonts w:ascii="Arial" w:eastAsiaTheme="majorEastAsia" w:hAnsi="Arial" w:cstheme="majorBidi"/>
       <w:b/>
@@ -5810,7 +5847,7 @@
     <w:basedOn w:val="DefaultParagraphFont"/>
     <w:link w:val="Heading5"/>
     <w:uiPriority w:val="9"/>
-    <w:rsid w:val="00EF1E43"/>
+    <w:rsid w:val="001D388D"/>
     <w:rPr>
       <w:rFonts w:ascii="Arial" w:eastAsiaTheme="majorEastAsia" w:hAnsi="Arial" w:cstheme="majorBidi"/>
       <w:i/>
@@ -5823,9 +5860,9 @@
     <w:name w:val="Body"/>
     <w:basedOn w:val="Normal"/>
     <w:qFormat/>
-    <w:rsid w:val="00EF1E43"/>
+    <w:rsid w:val="001D388D"/>
     <w:pPr>
-      <w:spacing w:after="240" w:line="360" w:lineRule="auto"/>
+      <w:spacing w:after="240"/>
     </w:pPr>
   </w:style>
   <w:style w:type="paragraph" w:customStyle="1" w:styleId="HiddenHeading">
@@ -5835,7 +5872,7 @@
     <w:uiPriority w:val="6"/>
     <w:unhideWhenUsed/>
     <w:qFormat/>
-    <w:rsid w:val="00EF1E43"/>
+    <w:rsid w:val="001D388D"/>
     <w:rPr>
       <w:vanish/>
     </w:rPr>
@@ -5846,7 +5883,7 @@
     <w:link w:val="Heading6"/>
     <w:uiPriority w:val="9"/>
     <w:semiHidden/>
-    <w:rsid w:val="00EF1E43"/>
+    <w:rsid w:val="001D388D"/>
     <w:rPr>
       <w:rFonts w:asciiTheme="majorHAnsi" w:eastAsiaTheme="majorEastAsia" w:hAnsiTheme="majorHAnsi" w:cstheme="majorBidi"/>
       <w:color w:val="1F3763" w:themeColor="accent1" w:themeShade="7F"/>
@@ -5861,7 +5898,7 @@
     <w:link w:val="Heading7"/>
     <w:uiPriority w:val="9"/>
     <w:semiHidden/>
-    <w:rsid w:val="00EF1E43"/>
+    <w:rsid w:val="001D388D"/>
     <w:rPr>
       <w:rFonts w:asciiTheme="majorHAnsi" w:eastAsiaTheme="majorEastAsia" w:hAnsiTheme="majorHAnsi" w:cstheme="majorBidi"/>
       <w:i/>
@@ -5878,7 +5915,7 @@
     <w:link w:val="Heading8"/>
     <w:uiPriority w:val="9"/>
     <w:semiHidden/>
-    <w:rsid w:val="00EF1E43"/>
+    <w:rsid w:val="001D388D"/>
     <w:rPr>
       <w:rFonts w:asciiTheme="majorHAnsi" w:eastAsiaTheme="majorEastAsia" w:hAnsiTheme="majorHAnsi" w:cstheme="majorBidi"/>
       <w:color w:val="272727" w:themeColor="text1" w:themeTint="D8"/>
@@ -5894,7 +5931,7 @@
     <w:link w:val="Heading9"/>
     <w:uiPriority w:val="9"/>
     <w:semiHidden/>
-    <w:rsid w:val="00EF1E43"/>
+    <w:rsid w:val="001D388D"/>
     <w:rPr>
       <w:rFonts w:asciiTheme="majorHAnsi" w:eastAsiaTheme="majorEastAsia" w:hAnsiTheme="majorHAnsi" w:cstheme="majorBidi"/>
       <w:i/>
@@ -5912,7 +5949,7 @@
     <w:uiPriority w:val="99"/>
     <w:semiHidden/>
     <w:unhideWhenUsed/>
-    <w:rsid w:val="00EF1E43"/>
+    <w:rsid w:val="001D388D"/>
     <w:pPr>
       <w:spacing w:before="100" w:beforeAutospacing="1" w:after="100" w:afterAutospacing="1" w:line="240" w:lineRule="auto"/>
     </w:pPr>
@@ -5925,7 +5962,7 @@
     <w:name w:val="Plain Table 2"/>
     <w:basedOn w:val="TableNormal"/>
     <w:uiPriority w:val="42"/>
-    <w:rsid w:val="00EF1E43"/>
+    <w:rsid w:val="001D388D"/>
     <w:pPr>
       <w:spacing w:after="0" w:line="240" w:lineRule="auto"/>
     </w:pPr>
@@ -6006,7 +6043,7 @@
     <w:basedOn w:val="DefaultParagraphFont"/>
     <w:uiPriority w:val="99"/>
     <w:semiHidden/>
-    <w:rsid w:val="00EF1E43"/>
+    <w:rsid w:val="001D388D"/>
     <w:rPr>
       <w:color w:val="808080"/>
     </w:rPr>
@@ -6473,12 +6510,14 @@
 </file>
 
 <file path=customXml/item1.xml><?xml version="1.0" encoding="utf-8"?>
-<?mso-contentType ?>
-<FormTemplates xmlns="http://schemas.microsoft.com/sharepoint/v3/contenttype/forms">
-  <Display>DocumentLibraryForm</Display>
-  <Edit>DocumentLibraryForm</Edit>
-  <New>DocumentLibraryForm</New>
-</FormTemplates>
+<p:properties xmlns:p="http://schemas.microsoft.com/office/2006/metadata/properties" xmlns:xsi="http://www.w3.org/2001/XMLSchema-instance" xmlns:pc="http://schemas.microsoft.com/office/infopath/2007/PartnerControls">
+  <documentManagement>
+    <lcf76f155ced4ddcb4097134ff3c332f xmlns="dfc37e71-6ceb-4805-8d82-a5133c1b297a">
+      <Terms xmlns="http://schemas.microsoft.com/office/infopath/2007/PartnerControls"/>
+    </lcf76f155ced4ddcb4097134ff3c332f>
+    <TaxCatchAll xmlns="3e226327-9260-42c8-a426-3418972299bd" xsi:nil="true"/>
+  </documentManagement>
+</p:properties>
 </file>
 
 <file path=customXml/item2.xml><?xml version="1.0" encoding="utf-8"?>
@@ -6725,14 +6764,12 @@
 </file>
 
 <file path=customXml/item3.xml><?xml version="1.0" encoding="utf-8"?>
-<p:properties xmlns:p="http://schemas.microsoft.com/office/2006/metadata/properties" xmlns:xsi="http://www.w3.org/2001/XMLSchema-instance" xmlns:pc="http://schemas.microsoft.com/office/infopath/2007/PartnerControls">
-  <documentManagement>
-    <lcf76f155ced4ddcb4097134ff3c332f xmlns="dfc37e71-6ceb-4805-8d82-a5133c1b297a">
-      <Terms xmlns="http://schemas.microsoft.com/office/infopath/2007/PartnerControls"/>
-    </lcf76f155ced4ddcb4097134ff3c332f>
-    <TaxCatchAll xmlns="3e226327-9260-42c8-a426-3418972299bd" xsi:nil="true"/>
-  </documentManagement>
-</p:properties>
+<?mso-contentType ?>
+<FormTemplates xmlns="http://schemas.microsoft.com/sharepoint/v3/contenttype/forms">
+  <Display>DocumentLibraryForm</Display>
+  <Edit>DocumentLibraryForm</Edit>
+  <New>DocumentLibraryForm</New>
+</FormTemplates>
 </file>
 
 <file path=customXml/item4.xml><?xml version="1.0" encoding="utf-8"?>
@@ -6740,9 +6777,12 @@
 </file>
 
 <file path=customXml/itemProps1.xml><?xml version="1.0" encoding="utf-8"?>
-<ds:datastoreItem xmlns:ds="http://schemas.openxmlformats.org/officeDocument/2006/customXml" ds:itemID="{1E910BB5-AFEB-4397-B91C-251494920F42}">
+<ds:datastoreItem xmlns:ds="http://schemas.openxmlformats.org/officeDocument/2006/customXml" ds:itemID="{E7673AD8-BFE4-45F6-B845-0C07472DEED2}">
   <ds:schemaRefs>
-    <ds:schemaRef ds:uri="http://schemas.microsoft.com/sharepoint/v3/contenttype/forms"/>
+    <ds:schemaRef ds:uri="http://schemas.microsoft.com/office/2006/metadata/properties"/>
+    <ds:schemaRef ds:uri="http://schemas.microsoft.com/office/infopath/2007/PartnerControls"/>
+    <ds:schemaRef ds:uri="dfc37e71-6ceb-4805-8d82-a5133c1b297a"/>
+    <ds:schemaRef ds:uri="3e226327-9260-42c8-a426-3418972299bd"/>
   </ds:schemaRefs>
 </ds:datastoreItem>
 </file>
@@ -6767,12 +6807,9 @@
 </file>
 
 <file path=customXml/itemProps3.xml><?xml version="1.0" encoding="utf-8"?>
-<ds:datastoreItem xmlns:ds="http://schemas.openxmlformats.org/officeDocument/2006/customXml" ds:itemID="{E7673AD8-BFE4-45F6-B845-0C07472DEED2}">
+<ds:datastoreItem xmlns:ds="http://schemas.openxmlformats.org/officeDocument/2006/customXml" ds:itemID="{1E910BB5-AFEB-4397-B91C-251494920F42}">
   <ds:schemaRefs>
-    <ds:schemaRef ds:uri="http://schemas.microsoft.com/office/2006/metadata/properties"/>
-    <ds:schemaRef ds:uri="http://schemas.microsoft.com/office/infopath/2007/PartnerControls"/>
-    <ds:schemaRef ds:uri="dfc37e71-6ceb-4805-8d82-a5133c1b297a"/>
-    <ds:schemaRef ds:uri="3e226327-9260-42c8-a426-3418972299bd"/>
+    <ds:schemaRef ds:uri="http://schemas.microsoft.com/sharepoint/v3/contenttype/forms"/>
   </ds:schemaRefs>
 </ds:datastoreItem>
 </file>

</xml_diff>